<commit_message>
Third submission for the project
</commit_message>
<xml_diff>
--- a/final_project/free-response of poi_id.docx
+++ b/final_project/free-response of poi_id.docx
@@ -1488,7 +1488,7 @@
         <w:rPr>
           <w:rtl w:val="0"/>
         </w:rPr>
-        <w:t xml:space="preserve">I tried several supervised classification algorithms, Gaussian Naive Bayes, decision trees, random forests, and AdaBoost. Among them, My pick is Gaussian Naive Bayes, because it shows good performance with a small number of data points.</w:t>
+        <w:t xml:space="preserve">I tried several supervised classification algorithms, Gaussian Naive Bayes, decision trees, random forests, and AdaBoost. Among them, My pick is Gaussian Naive Bayes, because it shows good performance with a small number of data points. Other algorithms tended to overfit the data.</w:t>
       </w:r>
     </w:p>
     <w:p>
@@ -1527,7 +1527,10 @@
         <w:rPr>
           <w:rtl w:val="0"/>
         </w:rPr>
-        <w:t xml:space="preserve">Gaussian Naive Bayes showed satisfactory result at the first trial. Though it does not have parameters to tune the performance, the model can be enhanced even more by feature scaling and dimensionality reduction. I searched the optimization parameter for n_components of PCA using GridSearchCV. By using the MinMaxScaler and optimized PCA(n_components=5) together, the precision score increased by 0.009 and the recall score increased by 0.017.</w:t>
+        <w:t xml:space="preserve">Gaussian Naive Bayes showed satisfactory result at the first trial. Though it does not have parameters to tune the performance, the model can be enhanced even more by preprocessing procedures. Some feature has a range of ~1e6, on the other hands, some feature has a range of ~1. To prevent the algorithm is dominated only by the features with a big range, the all features should be normalized. Although the Gaussian Naive Bayes shows good performance for a small dataset, I should be cautious about the possibility of overfitting. I could reduce the risk of overffing by dimensionality reduction. </w:t>
+        <w:br w:type="textWrapping"/>
+        <w:br w:type="textWrapping"/>
+        <w:t xml:space="preserve">I chose MinMaxScaler for a feature scaling and PCA for dimensionality reduction. The optimized parameter for PCA, i.e., n_components is searched using GridSearchCV. By using the MinMaxScaler and optimized PCA(n_components=5) together, the precision score increased by 0.009 and the recall score increased by 0.017.</w:t>
       </w:r>
     </w:p>
     <w:p>
@@ -1564,7 +1567,7 @@
         <w:rPr>
           <w:rtl w:val="0"/>
         </w:rPr>
-        <w:t xml:space="preserve">I used test_classifier in tester.py to verify the result to get the same result with the project evaluation. One thing to note is that we can not use accuracy for this project, because the data set is skewed. POI is only 18/143=13% of whole data points, so even the estimator classify all data points to non-POI, the accuracy score will be 0.87.</w:t>
+        <w:t xml:space="preserve">By evaluating the trained model on the test set, I can get an estimation of the error rate of my model. If the training and test datasets overlap each other, the model will be overfitted and show low performance on the real field. If the separation of the dataset is done manually, the model can be trained in a biased way. I avoided these issues by using the test_classifier in tester.py. One more benefit of using this method is that the evaluation result will be the same with the project evaluation. One thing to note is that we can not use accuracy for this project, because the data set is skewed. POI is only 18/143=13% of whole data points, so even the estimator classify all data points to non-POI, the accuracy score will be 0.87.</w:t>
       </w:r>
     </w:p>
     <w:p>

</xml_diff>